<commit_message>
Clase 14 - Llegue 13 min / correccion terminada hasta teves
</commit_message>
<xml_diff>
--- a/Desafios/01/Notas y Devoluciones 01.docx
+++ b/Desafios/01/Notas y Devoluciones 01.docx
@@ -7755,89 +7755,271 @@
           <w:b/>
           <w:bCs/>
         </w:rPr>
-        <w:t>Cueto</w:t>
-      </w:r>
-      <w:r>
-        <w:rPr>
-          <w:rFonts w:ascii="Segoe UI Emoji" w:hAnsi="Segoe UI Emoji" w:cs="Segoe UI Emoji"/>
-          <w:b/>
-          <w:bCs/>
-        </w:rPr>
+        <w:t xml:space="preserve">Cueto </w:t>
+      </w:r>
+      <w:proofErr w:type="spellStart"/>
+      <w:r>
+        <w:rPr>
+          <w:rFonts w:ascii="Segoe UI Emoji" w:hAnsi="Segoe UI Emoji" w:cs="Segoe UI Emoji"/>
+          <w:b/>
+          <w:bCs/>
+        </w:rPr>
+        <w:t>Gonzalez</w:t>
+      </w:r>
+      <w:proofErr w:type="spellEnd"/>
+      <w:r>
+        <w:rPr>
+          <w:rFonts w:ascii="Segoe UI Emoji" w:hAnsi="Segoe UI Emoji" w:cs="Segoe UI Emoji"/>
+          <w:b/>
+          <w:bCs/>
+        </w:rPr>
+        <w:t xml:space="preserve"> William Omar</w:t>
+      </w:r>
+    </w:p>
+    <w:p/>
+    <w:p>
+      <w:pPr>
+        <w:rPr>
+          <w:rFonts w:ascii="Segoe UI Emoji" w:hAnsi="Segoe UI Emoji" w:cs="Segoe UI Emoji"/>
+        </w:rPr>
+      </w:pPr>
+      <w:proofErr w:type="gramStart"/>
+      <w:r>
+        <w:rPr>
+          <w:rFonts w:ascii="Segoe UI Emoji" w:hAnsi="Segoe UI Emoji" w:cs="Segoe UI Emoji"/>
+        </w:rPr>
+        <w:t>🎉</w:t>
+      </w:r>
+      <w:r>
+        <w:t>¡</w:t>
+      </w:r>
+      <w:proofErr w:type="gramEnd"/>
+      <w:r>
+        <w:t xml:space="preserve">Felicitaciones por la entrega del Desafío 01! </w:t>
+      </w:r>
+      <w:r>
+        <w:rPr>
+          <w:rFonts w:ascii="Segoe UI Emoji" w:hAnsi="Segoe UI Emoji" w:cs="Segoe UI Emoji"/>
+        </w:rPr>
+        <w:t>🎉</w:t>
+      </w:r>
+    </w:p>
+    <w:p/>
+    <w:p/>
+    <w:p>
+      <w:r>
+        <w:lastRenderedPageBreak/>
+        <w:t>Primeramente, quería felicitarte por el trabajo que realizaste. El resultado renderizado es el solicitado. Destaco que respetaste el orden de aplicación de uso de etiquetas de encabezado (h1, h2, etc..).</w:t>
+      </w:r>
+    </w:p>
+    <w:p/>
+    <w:p>
+      <w:r>
+        <w:t xml:space="preserve"> El manejo de etiquetas semánticas de estructura y para resaltar </w:t>
+      </w:r>
+      <w:proofErr w:type="spellStart"/>
+      <w:r>
+        <w:t>info</w:t>
+      </w:r>
+      <w:proofErr w:type="spellEnd"/>
+      <w:r>
+        <w:t xml:space="preserve"> (</w:t>
+      </w:r>
+      <w:proofErr w:type="spellStart"/>
+      <w:r>
+        <w:t>strong</w:t>
+      </w:r>
+      <w:proofErr w:type="spellEnd"/>
+      <w:r>
+        <w:t>, em, b) está perfectamente aplicado y el manejo de textos también es correcto.</w:t>
+      </w:r>
+    </w:p>
+    <w:p/>
+    <w:p/>
+    <w:p>
+      <w:r>
+        <w:t>Excelente trabajo ¡</w:t>
+      </w:r>
+    </w:p>
+    <w:p>
+      <w:r>
+        <w:t xml:space="preserve">Tu nota en el Desafío 01 es: </w:t>
+      </w:r>
+      <w:r>
+        <w:rPr>
+          <w:b/>
+          <w:bCs/>
+        </w:rPr>
+        <w:t>9</w:t>
+      </w:r>
+    </w:p>
+    <w:p/>
+    <w:p>
+      <w:pPr>
+        <w:pBdr>
+          <w:bottom w:val="single" w:sz="6" w:space="1" w:color="auto"/>
+        </w:pBdr>
+      </w:pPr>
+    </w:p>
+    <w:p>
+      <w:pPr>
+        <w:rPr>
+          <w:rFonts w:ascii="Segoe UI Emoji" w:hAnsi="Segoe UI Emoji" w:cs="Segoe UI Emoji"/>
+          <w:b/>
+          <w:bCs/>
+        </w:rPr>
+      </w:pPr>
+      <w:proofErr w:type="spellStart"/>
+      <w:r>
+        <w:rPr>
+          <w:rFonts w:ascii="Segoe UI Emoji" w:hAnsi="Segoe UI Emoji" w:cs="Segoe UI Emoji"/>
+          <w:b/>
+          <w:bCs/>
+        </w:rPr>
+        <w:t>Gimbernat</w:t>
+      </w:r>
+      <w:proofErr w:type="spellEnd"/>
+      <w:r>
+        <w:rPr>
+          <w:rFonts w:ascii="Segoe UI Emoji" w:hAnsi="Segoe UI Emoji" w:cs="Segoe UI Emoji"/>
+          <w:b/>
+          <w:bCs/>
+        </w:rPr>
+        <w:t xml:space="preserve"> Facundo</w:t>
+      </w:r>
+    </w:p>
+    <w:p>
+      <w:pPr>
+        <w:rPr>
+          <w:rFonts w:ascii="Segoe UI Emoji" w:hAnsi="Segoe UI Emoji" w:cs="Segoe UI Emoji"/>
+          <w:b/>
+          <w:bCs/>
+        </w:rPr>
+      </w:pPr>
+    </w:p>
+    <w:p>
+      <w:pPr>
+        <w:rPr>
+          <w:rFonts w:ascii="Segoe UI Emoji" w:hAnsi="Segoe UI Emoji" w:cs="Segoe UI Emoji"/>
+        </w:rPr>
+      </w:pPr>
+      <w:proofErr w:type="gramStart"/>
+      <w:r>
+        <w:rPr>
+          <w:rFonts w:ascii="Segoe UI Emoji" w:hAnsi="Segoe UI Emoji" w:cs="Segoe UI Emoji"/>
+        </w:rPr>
+        <w:t>🎉</w:t>
+      </w:r>
+      <w:r>
+        <w:t>¡</w:t>
+      </w:r>
+      <w:proofErr w:type="gramEnd"/>
+      <w:r>
+        <w:t xml:space="preserve">Felicitaciones por la entrega del Desafío 01! </w:t>
+      </w:r>
+      <w:r>
+        <w:rPr>
+          <w:rFonts w:ascii="Segoe UI Emoji" w:hAnsi="Segoe UI Emoji" w:cs="Segoe UI Emoji"/>
+        </w:rPr>
+        <w:t>🎉</w:t>
+      </w:r>
+    </w:p>
+    <w:p/>
+    <w:p>
+      <w:r>
+        <w:t xml:space="preserve">Hola Araceli, primero quería felicitarte por el trabajo que realizaste. Destaco la correcta implementación de la estructura dl documento </w:t>
+      </w:r>
+      <w:proofErr w:type="spellStart"/>
+      <w:r>
+        <w:t>html</w:t>
+      </w:r>
+      <w:proofErr w:type="spellEnd"/>
+      <w:r>
+        <w:t>. Aplicaste correctamente el orden de las etiquetas de encabezado(</w:t>
+      </w:r>
+      <w:proofErr w:type="spellStart"/>
+      <w:r>
+        <w:t>headers</w:t>
+      </w:r>
+      <w:proofErr w:type="spellEnd"/>
+      <w:r>
+        <w:t>) y usaste bien listas desordenadas.</w:t>
+      </w:r>
+    </w:p>
+    <w:p/>
+    <w:p>
+      <w:r>
+        <w:t>El manejo de textos correcto con su correspondiente etiqueta &lt;p&gt;</w:t>
+      </w:r>
+    </w:p>
+    <w:p/>
+    <w:p/>
+    <w:p>
+      <w:r>
+        <w:t>Observaciones a tu trabajo son:</w:t>
+      </w:r>
+    </w:p>
+    <w:p/>
+    <w:p/>
+    <w:p>
+      <w:pPr>
+        <w:pStyle w:val="Prrafodelista"/>
+        <w:numPr>
+          <w:ilvl w:val="0"/>
+          <w:numId w:val="2"/>
+        </w:numPr>
+      </w:pPr>
+      <w:proofErr w:type="spellStart"/>
+      <w:r>
+        <w:t>Recordá</w:t>
+      </w:r>
+      <w:proofErr w:type="spellEnd"/>
+      <w:r>
         <w:t xml:space="preserve"> </w:t>
       </w:r>
-      <w:proofErr w:type="spellStart"/>
-      <w:r>
-        <w:rPr>
-          <w:rFonts w:ascii="Segoe UI Emoji" w:hAnsi="Segoe UI Emoji" w:cs="Segoe UI Emoji"/>
-          <w:b/>
-          <w:bCs/>
-        </w:rPr>
-        <w:t>Gonzalez</w:t>
-      </w:r>
-      <w:proofErr w:type="spellEnd"/>
-      <w:r>
-        <w:rPr>
-          <w:rFonts w:ascii="Segoe UI Emoji" w:hAnsi="Segoe UI Emoji" w:cs="Segoe UI Emoji"/>
-          <w:b/>
-          <w:bCs/>
-        </w:rPr>
-        <w:t xml:space="preserve"> William Omar</w:t>
-      </w:r>
-    </w:p>
-    <w:p/>
-    <w:p>
-      <w:pPr>
-        <w:rPr>
-          <w:rFonts w:ascii="Segoe UI Emoji" w:hAnsi="Segoe UI Emoji" w:cs="Segoe UI Emoji"/>
-        </w:rPr>
-      </w:pPr>
-      <w:proofErr w:type="gramStart"/>
-      <w:r>
-        <w:rPr>
-          <w:rFonts w:ascii="Segoe UI Emoji" w:hAnsi="Segoe UI Emoji" w:cs="Segoe UI Emoji"/>
-        </w:rPr>
-        <w:t>🎉</w:t>
-      </w:r>
-      <w:r>
-        <w:t>¡</w:t>
-      </w:r>
-      <w:proofErr w:type="gramEnd"/>
-      <w:r>
-        <w:t xml:space="preserve">Felicitaciones por la entrega del Desafío 01! </w:t>
-      </w:r>
-      <w:r>
-        <w:rPr>
-          <w:rFonts w:ascii="Segoe UI Emoji" w:hAnsi="Segoe UI Emoji" w:cs="Segoe UI Emoji"/>
-        </w:rPr>
-        <w:t>🎉</w:t>
-      </w:r>
-    </w:p>
-    <w:p/>
-    <w:p/>
-    <w:p>
-      <w:r>
-        <w:lastRenderedPageBreak/>
-        <w:t xml:space="preserve">Primeramente, quería felicitarte por el trabajo que realizaste. El resultado renderizado es el solicitado. Destaco que respetaste el orden de aplicación de uso de etiquetas de </w:t>
-      </w:r>
-      <w:r>
-        <w:t>encabezado (h1, h2, etc..)</w:t>
-      </w:r>
-      <w:r>
-        <w:t>.</w:t>
-      </w:r>
-    </w:p>
-    <w:p/>
-    <w:p>
-      <w:r>
-        <w:t xml:space="preserve"> El manejo de etiquetas semánticas de estructura y para resaltar </w:t>
-      </w:r>
-      <w:proofErr w:type="spellStart"/>
-      <w:r>
-        <w:t>info</w:t>
-      </w:r>
-      <w:proofErr w:type="spellEnd"/>
-      <w:r>
-        <w:t xml:space="preserve"> (</w:t>
+      <w:r>
+        <w:t>agregar</w:t>
+      </w:r>
+      <w:r>
+        <w:t xml:space="preserve"> el lenguaje a español &lt;</w:t>
+      </w:r>
+      <w:proofErr w:type="spellStart"/>
+      <w:r>
+        <w:t>html</w:t>
+      </w:r>
+      <w:proofErr w:type="spellEnd"/>
+      <w:r>
+        <w:t xml:space="preserve"> </w:t>
+      </w:r>
+      <w:proofErr w:type="spellStart"/>
+      <w:r>
+        <w:t>lang</w:t>
+      </w:r>
+      <w:proofErr w:type="spellEnd"/>
+      <w:r>
+        <w:t xml:space="preserve">="es"&gt; porque esto </w:t>
+      </w:r>
+      <w:proofErr w:type="gramStart"/>
+      <w:r>
+        <w:t>le</w:t>
+      </w:r>
+      <w:proofErr w:type="gramEnd"/>
+      <w:r>
+        <w:t xml:space="preserve"> dice a los motores de búsqueda en que idioma esta tu sitio web.</w:t>
+      </w:r>
+    </w:p>
+    <w:p/>
+    <w:p/>
+    <w:p>
+      <w:pPr>
+        <w:pStyle w:val="Prrafodelista"/>
+        <w:numPr>
+          <w:ilvl w:val="0"/>
+          <w:numId w:val="2"/>
+        </w:numPr>
+      </w:pPr>
+      <w:r>
+        <w:t>Podes usar &lt;</w:t>
       </w:r>
       <w:proofErr w:type="spellStart"/>
       <w:r>
@@ -7845,19 +8027,147 @@
       </w:r>
       <w:proofErr w:type="spellEnd"/>
       <w:r>
-        <w:t>, em, b)</w:t>
-      </w:r>
-      <w:r>
-        <w:t xml:space="preserve"> está perfectamente aplicado y el manejo de textos también es correcto.</w:t>
-      </w:r>
-    </w:p>
-    <w:p/>
-    <w:p/>
-    <w:p>
-      <w:r>
-        <w:t>Excelente trabajo ¡</w:t>
-      </w:r>
-    </w:p>
+        <w:t xml:space="preserve">&gt; cuando </w:t>
+      </w:r>
+      <w:proofErr w:type="spellStart"/>
+      <w:r>
+        <w:t>queres</w:t>
+      </w:r>
+      <w:proofErr w:type="spellEnd"/>
+      <w:r>
+        <w:t xml:space="preserve"> poner </w:t>
+      </w:r>
+      <w:proofErr w:type="gramStart"/>
+      <w:r>
+        <w:t>estilo negrita</w:t>
+      </w:r>
+      <w:proofErr w:type="gramEnd"/>
+      <w:r>
+        <w:t xml:space="preserve"> y darle valor semántico a un texto o palabra clave, osea los usas cuando </w:t>
+      </w:r>
+      <w:proofErr w:type="spellStart"/>
+      <w:r>
+        <w:t>queres</w:t>
+      </w:r>
+      <w:proofErr w:type="spellEnd"/>
+      <w:r>
+        <w:t xml:space="preserve"> que el navegador lo tome como referencia importante en las búsquedas y para mejorar la accesibilidad.</w:t>
+      </w:r>
+    </w:p>
+    <w:p>
+      <w:pPr>
+        <w:pStyle w:val="Prrafodelista"/>
+      </w:pPr>
+    </w:p>
+    <w:p>
+      <w:pPr>
+        <w:pStyle w:val="Prrafodelista"/>
+      </w:pPr>
+    </w:p>
+    <w:p>
+      <w:pPr>
+        <w:pStyle w:val="Prrafodelista"/>
+      </w:pPr>
+    </w:p>
+    <w:p>
+      <w:pPr>
+        <w:pStyle w:val="Prrafodelista"/>
+        <w:numPr>
+          <w:ilvl w:val="0"/>
+          <w:numId w:val="2"/>
+        </w:numPr>
+      </w:pPr>
+      <w:r>
+        <w:t xml:space="preserve">Falto resaltar con </w:t>
+      </w:r>
+      <w:proofErr w:type="gramStart"/>
+      <w:r>
+        <w:t>itálica(</w:t>
+      </w:r>
+      <w:proofErr w:type="gramEnd"/>
+      <w:r>
+        <w:rPr>
+          <w:i/>
+        </w:rPr>
+        <w:t>inclinado a derecha</w:t>
+      </w:r>
+      <w:r>
+        <w:t xml:space="preserve">) palabras del texto, esto lo podes realizar con las etiquetas &lt;em&gt; e &lt;i&gt;, la primera tiene valor semántico la segunda no tiene y se usaría más para la visual del lector. </w:t>
+      </w:r>
+    </w:p>
+    <w:p>
+      <w:pPr>
+        <w:pStyle w:val="Prrafodelista"/>
+      </w:pPr>
+    </w:p>
+    <w:p>
+      <w:pPr>
+        <w:pStyle w:val="Prrafodelista"/>
+      </w:pPr>
+    </w:p>
+    <w:p>
+      <w:pPr>
+        <w:pStyle w:val="Prrafodelista"/>
+      </w:pPr>
+    </w:p>
+    <w:p>
+      <w:pPr>
+        <w:pStyle w:val="Prrafodelista"/>
+        <w:numPr>
+          <w:ilvl w:val="0"/>
+          <w:numId w:val="2"/>
+        </w:numPr>
+      </w:pPr>
+      <w:r>
+        <w:t xml:space="preserve">En la parte del significado del término FODA que la primera letra de la palabra va en negrita </w:t>
+      </w:r>
+      <w:proofErr w:type="spellStart"/>
+      <w:r>
+        <w:t>podés</w:t>
+      </w:r>
+      <w:proofErr w:type="spellEnd"/>
+      <w:r>
+        <w:t xml:space="preserve"> utilizar la etiqueta &lt;b&gt; que pone en negrita, pero sin valor semántico (</w:t>
+      </w:r>
+      <w:r>
+        <w:rPr>
+          <w:b/>
+          <w:bCs/>
+        </w:rPr>
+        <w:t>F</w:t>
+      </w:r>
+      <w:r>
+        <w:t xml:space="preserve">ortalezas, </w:t>
+      </w:r>
+      <w:r>
+        <w:rPr>
+          <w:b/>
+          <w:bCs/>
+        </w:rPr>
+        <w:t>O</w:t>
+      </w:r>
+      <w:r>
+        <w:t>bjetivos, etc..) de manera de solo resaltar</w:t>
+      </w:r>
+      <w:r>
+        <w:t>lo de manera estética solamente.</w:t>
+      </w:r>
+    </w:p>
+    <w:p>
+      <w:pPr>
+        <w:pStyle w:val="Prrafodelista"/>
+      </w:pPr>
+    </w:p>
+    <w:p/>
+    <w:p>
+      <w:r>
+        <w:t>Muy buen</w:t>
+      </w:r>
+      <w:r>
+        <w:t xml:space="preserve"> trabajo ¡</w:t>
+      </w:r>
+    </w:p>
+    <w:p/>
     <w:p>
       <w:r>
         <w:t xml:space="preserve">Tu nota en el Desafío 01 es: </w:t>
@@ -7867,7 +8177,7 @@
           <w:b/>
           <w:bCs/>
         </w:rPr>
-        <w:t>9</w:t>
+        <w:t>8</w:t>
       </w:r>
     </w:p>
     <w:p/>
@@ -8751,7 +9061,7 @@
   <w:style w:type="paragraph" w:default="1" w:styleId="Normal">
     <w:name w:val="Normal"/>
     <w:qFormat/>
-    <w:rsid w:val="0020071B"/>
+    <w:rsid w:val="004C12BF"/>
   </w:style>
   <w:style w:type="character" w:default="1" w:styleId="Fuentedeprrafopredeter">
     <w:name w:val="Default Paragraph Font"/>

</xml_diff>